<commit_message>
se generan actas de seguimiento de proyecto
</commit_message>
<xml_diff>
--- a/Seguimientoproyecto/Fase 3 - Seguimiento y Control/4-ActaSeguimientoJunio4.docx
+++ b/Seguimientoproyecto/Fase 3 - Seguimiento y Control/4-ActaSeguimientoJunio4.docx
@@ -14,23 +14,7 @@
           <w:b/>
           <w:bCs/>
         </w:rPr>
-        <w:t xml:space="preserve">Acta de Seguimiento de Proyecto de Software – </w:t>
-      </w:r>
-      <w:proofErr w:type="spellStart"/>
-      <w:r>
-        <w:rPr>
-          <w:b/>
-          <w:bCs/>
-        </w:rPr>
-        <w:t>Enerviva</w:t>
-      </w:r>
-      <w:proofErr w:type="spellEnd"/>
-      <w:r>
-        <w:rPr>
-          <w:b/>
-          <w:bCs/>
-        </w:rPr>
-        <w:t>.</w:t>
+        <w:t>Acta de Seguimiento de Proyecto de Software – Enerviva.</w:t>
       </w:r>
     </w:p>
     <w:p>
@@ -38,10 +22,16 @@
         <w:t xml:space="preserve">Fecha: </w:t>
       </w:r>
       <w:r>
-        <w:t>30</w:t>
-      </w:r>
-      <w:r>
-        <w:t xml:space="preserve"> de May de 2025</w:t>
+        <w:t xml:space="preserve">4 </w:t>
+      </w:r>
+      <w:r>
+        <w:t xml:space="preserve">de </w:t>
+      </w:r>
+      <w:r>
+        <w:t xml:space="preserve">junio </w:t>
+      </w:r>
+      <w:r>
+        <w:t>de 2025</w:t>
       </w:r>
     </w:p>
     <w:p>
@@ -91,10 +81,10 @@
       </w:pPr>
       <w:r>
         <w:drawing>
-          <wp:inline distT="0" distB="0" distL="0" distR="0" wp14:anchorId="03D37965" wp14:editId="10331F51">
-            <wp:extent cx="5612130" cy="3037205"/>
-            <wp:effectExtent l="0" t="0" r="7620" b="0"/>
-            <wp:docPr id="1922617753" name="Imagen 1"/>
+          <wp:inline distT="0" distB="0" distL="0" distR="0" wp14:anchorId="76B91F3F" wp14:editId="4B214864">
+            <wp:extent cx="5612130" cy="2754630"/>
+            <wp:effectExtent l="0" t="0" r="7620" b="7620"/>
+            <wp:docPr id="1300804306" name="Imagen 1"/>
             <wp:cNvGraphicFramePr>
               <a:graphicFrameLocks xmlns:a="http://schemas.openxmlformats.org/drawingml/2006/main" noChangeAspect="1"/>
             </wp:cNvGraphicFramePr>
@@ -102,7 +92,7 @@
               <a:graphicData uri="http://schemas.openxmlformats.org/drawingml/2006/picture">
                 <pic:pic xmlns:pic="http://schemas.openxmlformats.org/drawingml/2006/picture">
                   <pic:nvPicPr>
-                    <pic:cNvPr id="1922617753" name=""/>
+                    <pic:cNvPr id="1300804306" name=""/>
                     <pic:cNvPicPr/>
                   </pic:nvPicPr>
                   <pic:blipFill>
@@ -114,7 +104,7 @@
                   <pic:spPr>
                     <a:xfrm>
                       <a:off x="0" y="0"/>
-                      <a:ext cx="5612130" cy="3037205"/>
+                      <a:ext cx="5612130" cy="2754630"/>
                     </a:xfrm>
                     <a:prstGeom prst="rect">
                       <a:avLst/>
@@ -133,6 +123,57 @@
           <w:tab w:val="num" w:pos="720"/>
         </w:tabs>
       </w:pPr>
+      <w:r>
+        <w:drawing>
+          <wp:inline distT="0" distB="0" distL="0" distR="0" wp14:anchorId="26F3B692" wp14:editId="39352EE8">
+            <wp:extent cx="5612130" cy="2999740"/>
+            <wp:effectExtent l="0" t="0" r="7620" b="0"/>
+            <wp:docPr id="878772704" name="Imagen 1" descr="Interfaz de usuario gráfica, Aplicación, Teams&#10;&#10;El contenido generado por IA puede ser incorrecto."/>
+            <wp:cNvGraphicFramePr>
+              <a:graphicFrameLocks xmlns:a="http://schemas.openxmlformats.org/drawingml/2006/main" noChangeAspect="1"/>
+            </wp:cNvGraphicFramePr>
+            <a:graphic xmlns:a="http://schemas.openxmlformats.org/drawingml/2006/main">
+              <a:graphicData uri="http://schemas.openxmlformats.org/drawingml/2006/picture">
+                <pic:pic xmlns:pic="http://schemas.openxmlformats.org/drawingml/2006/picture">
+                  <pic:nvPicPr>
+                    <pic:cNvPr id="878772704" name="Imagen 1" descr="Interfaz de usuario gráfica, Aplicación, Teams&#10;&#10;El contenido generado por IA puede ser incorrecto."/>
+                    <pic:cNvPicPr/>
+                  </pic:nvPicPr>
+                  <pic:blipFill>
+                    <a:blip r:embed="rId8"/>
+                    <a:stretch>
+                      <a:fillRect/>
+                    </a:stretch>
+                  </pic:blipFill>
+                  <pic:spPr>
+                    <a:xfrm>
+                      <a:off x="0" y="0"/>
+                      <a:ext cx="5612130" cy="2999740"/>
+                    </a:xfrm>
+                    <a:prstGeom prst="rect">
+                      <a:avLst/>
+                    </a:prstGeom>
+                  </pic:spPr>
+                </pic:pic>
+              </a:graphicData>
+            </a:graphic>
+          </wp:inline>
+        </w:drawing>
+      </w:r>
+    </w:p>
+    <w:p>
+      <w:pPr>
+        <w:tabs>
+          <w:tab w:val="num" w:pos="720"/>
+        </w:tabs>
+      </w:pPr>
+    </w:p>
+    <w:p>
+      <w:pPr>
+        <w:tabs>
+          <w:tab w:val="num" w:pos="720"/>
+        </w:tabs>
+      </w:pPr>
     </w:p>
     <w:p>
       <w:pPr>
@@ -173,26 +214,8 @@
         <w:spacing w:line="240" w:lineRule="auto"/>
       </w:pPr>
       <w:r>
-        <w:t xml:space="preserve">Julian se </w:t>
-      </w:r>
-      <w:proofErr w:type="gramStart"/>
-      <w:r>
-        <w:t>encargara</w:t>
-      </w:r>
-      <w:proofErr w:type="gramEnd"/>
-      <w:r>
-        <w:t xml:space="preserve"> de avanzar </w:t>
-      </w:r>
-      <w:proofErr w:type="spellStart"/>
-      <w:proofErr w:type="gramStart"/>
-      <w:r>
-        <w:t>el la</w:t>
-      </w:r>
-      <w:proofErr w:type="spellEnd"/>
-      <w:r>
-        <w:t xml:space="preserve"> estructura documental</w:t>
-      </w:r>
-      <w:proofErr w:type="gramEnd"/>
+        <w:t>Se revisa la estructura documental</w:t>
+      </w:r>
     </w:p>
     <w:p>
       <w:pPr>
@@ -204,18 +227,7 @@
         <w:spacing w:line="240" w:lineRule="auto"/>
       </w:pPr>
       <w:r>
-        <w:t xml:space="preserve">Se toma la decisión de llevar los estilos a la forma de </w:t>
-      </w:r>
-      <w:proofErr w:type="spellStart"/>
-      <w:r>
-        <w:t>Energia</w:t>
-      </w:r>
-      <w:proofErr w:type="spellEnd"/>
-      <w:r>
-        <w:t xml:space="preserve"> </w:t>
-      </w:r>
-      <w:r>
-        <w:t>eólica</w:t>
+        <w:t>Se revisan el control de calidad del proyecto</w:t>
       </w:r>
     </w:p>
     <w:p>
@@ -228,21 +240,95 @@
         <w:spacing w:line="240" w:lineRule="auto"/>
       </w:pPr>
       <w:r>
-        <w:t xml:space="preserve">Se construirá el </w:t>
-      </w:r>
-      <w:proofErr w:type="spellStart"/>
-      <w:r>
-        <w:t>contactenos</w:t>
-      </w:r>
-      <w:proofErr w:type="spellEnd"/>
-      <w:r>
-        <w:t xml:space="preserve"> general en el </w:t>
-      </w:r>
-      <w:proofErr w:type="spellStart"/>
-      <w:r>
-        <w:t>footer</w:t>
-      </w:r>
-      <w:proofErr w:type="spellEnd"/>
+        <w:t>Se definen actualizan las tareas en el trello.</w:t>
+      </w:r>
+    </w:p>
+    <w:p>
+      <w:pPr>
+        <w:pStyle w:val="Prrafodelista"/>
+        <w:numPr>
+          <w:ilvl w:val="0"/>
+          <w:numId w:val="6"/>
+        </w:numPr>
+        <w:spacing w:line="240" w:lineRule="auto"/>
+      </w:pPr>
+      <w:r>
+        <w:t>Se define trabajar en las graficas y en la calculadora de ahorros en el home y las páginas internas solamente serán informativas.</w:t>
+      </w:r>
+    </w:p>
+    <w:p>
+      <w:pPr>
+        <w:pStyle w:val="Prrafodelista"/>
+        <w:numPr>
+          <w:ilvl w:val="0"/>
+          <w:numId w:val="6"/>
+        </w:numPr>
+        <w:spacing w:line="240" w:lineRule="auto"/>
+      </w:pPr>
+      <w:r>
+        <w:t xml:space="preserve">Se define próxima reunión viernes 6 de </w:t>
+      </w:r>
+      <w:r>
+        <w:t>junio – 10 am</w:t>
+      </w:r>
+    </w:p>
+    <w:p>
+      <w:pPr>
+        <w:pStyle w:val="Prrafodelista"/>
+        <w:numPr>
+          <w:ilvl w:val="0"/>
+          <w:numId w:val="6"/>
+        </w:numPr>
+        <w:spacing w:line="240" w:lineRule="auto"/>
+      </w:pPr>
+      <w:r>
+        <w:t>Se definen roles para finalización de proyecto.</w:t>
+      </w:r>
+    </w:p>
+    <w:p>
+      <w:pPr>
+        <w:pStyle w:val="Prrafodelista"/>
+        <w:numPr>
+          <w:ilvl w:val="1"/>
+          <w:numId w:val="6"/>
+        </w:numPr>
+        <w:spacing w:line="240" w:lineRule="auto"/>
+      </w:pPr>
+      <w:r>
+        <w:t>Control de calidad – Luisa.</w:t>
+      </w:r>
+    </w:p>
+    <w:p>
+      <w:pPr>
+        <w:pStyle w:val="Prrafodelista"/>
+        <w:numPr>
+          <w:ilvl w:val="1"/>
+          <w:numId w:val="6"/>
+        </w:numPr>
+        <w:spacing w:line="240" w:lineRule="auto"/>
+      </w:pPr>
+      <w:r>
+        <w:t xml:space="preserve">Gestión de documentación </w:t>
+      </w:r>
+      <w:r>
+        <w:t>de Proyecto</w:t>
+      </w:r>
+      <w:r>
+        <w:t xml:space="preserve"> – Julian.</w:t>
+      </w:r>
+    </w:p>
+    <w:p>
+      <w:pPr>
+        <w:pStyle w:val="Prrafodelista"/>
+        <w:numPr>
+          <w:ilvl w:val="1"/>
+          <w:numId w:val="6"/>
+        </w:numPr>
+        <w:spacing w:line="240" w:lineRule="auto"/>
+      </w:pPr>
+      <w:r>
+        <w:t>Verificación de código y elementos técnicos. - Daniel</w:t>
+      </w:r>
     </w:p>
     <w:p>
       <w:pPr>
@@ -269,19 +355,14 @@
         <w:spacing w:line="240" w:lineRule="auto"/>
       </w:pPr>
       <w:r>
-        <w:t xml:space="preserve">Ver </w:t>
-      </w:r>
-      <w:proofErr w:type="spellStart"/>
-      <w:r>
-        <w:t>trello</w:t>
-      </w:r>
-      <w:proofErr w:type="spellEnd"/>
+        <w:t>Ver trello</w:t>
+      </w:r>
     </w:p>
     <w:p>
       <w:pPr>
         <w:spacing w:line="240" w:lineRule="auto"/>
       </w:pPr>
-      <w:hyperlink r:id="rId8" w:history="1">
+      <w:hyperlink r:id="rId9" w:history="1">
         <w:r>
           <w:rPr>
             <w:rStyle w:val="Hipervnculo"/>
@@ -316,36 +397,11 @@
     </w:p>
     <w:p>
       <w:r>
-        <w:lastRenderedPageBreak/>
-        <w:t xml:space="preserve">Se tiene un gran avance en la construcción del sitio, queda pendiente la estructura de los formularios y de las </w:t>
-      </w:r>
-      <w:proofErr w:type="spellStart"/>
-      <w:r>
-        <w:t>graficas</w:t>
-      </w:r>
-      <w:proofErr w:type="spellEnd"/>
-      <w:r>
-        <w:t xml:space="preserve"> de </w:t>
-      </w:r>
-      <w:proofErr w:type="spellStart"/>
-      <w:r>
-        <w:t>phyton</w:t>
-      </w:r>
-      <w:proofErr w:type="spellEnd"/>
-      <w:r>
-        <w:t xml:space="preserve"> que se generaran </w:t>
-      </w:r>
-      <w:proofErr w:type="spellStart"/>
-      <w:r>
-        <w:t>mas</w:t>
-      </w:r>
-      <w:proofErr w:type="spellEnd"/>
-      <w:r>
-        <w:t xml:space="preserve"> adelante.</w:t>
+        <w:t>Se tiene un gran avance en la construcción del sitio, queda pendiente la estructura de los formularios y de las graficas de phyton que se generaran mas adelante.</w:t>
       </w:r>
     </w:p>
     <w:sectPr>
-      <w:headerReference w:type="default" r:id="rId9"/>
+      <w:headerReference w:type="default" r:id="rId10"/>
       <w:pgSz w:w="12240" w:h="15840"/>
       <w:pgMar w:top="1417" w:right="1701" w:bottom="1417" w:left="1701" w:header="708" w:footer="708" w:gutter="0"/>
       <w:cols w:space="708"/>
@@ -477,15 +533,7 @@
     </w:r>
     <w:r>
       <w:tab/>
-      <w:t xml:space="preserve">Proyecto </w:t>
-    </w:r>
-    <w:proofErr w:type="spellStart"/>
-    <w:r>
-      <w:t>Enerviva</w:t>
-    </w:r>
-    <w:proofErr w:type="spellEnd"/>
-    <w:r>
-      <w:t xml:space="preserve"> – cuidando Hogares</w:t>
+      <w:t>Proyecto Enerviva – cuidando Hogares</w:t>
     </w:r>
   </w:p>
   <w:p>
@@ -524,7 +572,7 @@
         <w:rFonts w:hint="default"/>
       </w:rPr>
     </w:lvl>
-    <w:lvl w:ilvl="1" w:tplc="240A0019" w:tentative="1">
+    <w:lvl w:ilvl="1" w:tplc="240A0019">
       <w:start w:val="1"/>
       <w:numFmt w:val="lowerLetter"/>
       <w:lvlText w:val="%2."/>

</xml_diff>